<commit_message>
product styles , progress bar, confirmation styles changed
</commit_message>
<xml_diff>
--- a/next-stock/frontend-exercise/Frontend Exercise.docx
+++ b/next-stock/frontend-exercise/Frontend Exercise.docx
@@ -201,15 +201,30 @@
         </w:pBdr>
       </w:pPr>
       <w:r>
-        <w:t xml:space="preserve">This report will show products with major </w:t>
+        <w:t>T</w:t>
+      </w:r>
+      <w:r>
+        <w:rPr>
+          <w:highlight w:val="yellow"/>
+        </w:rPr>
+        <w:t xml:space="preserve">his report will show products with major </w:t>
       </w:r>
       <w:proofErr w:type="spellStart"/>
       <w:r>
+        <w:rPr>
+          <w:highlight w:val="yellow"/>
+        </w:rPr>
         <w:t>stockouts</w:t>
       </w:r>
       <w:proofErr w:type="spellEnd"/>
       <w:r>
-        <w:t xml:space="preserve"> ordered by sales ranking. </w:t>
+        <w:rPr>
+          <w:highlight w:val="yellow"/>
+        </w:rPr>
+        <w:t xml:space="preserve"> ordered by sales ranking.</w:t>
+      </w:r>
+      <w:r>
+        <w:t xml:space="preserve"> </w:t>
       </w:r>
     </w:p>
     <w:p>
@@ -235,8 +250,6 @@
         </w:rPr>
         <w:t>Every product will be represented with a card showing the info provided in example image.</w:t>
       </w:r>
-      <w:bookmarkStart w:id="2" w:name="_GoBack"/>
-      <w:bookmarkEnd w:id="2"/>
     </w:p>
     <w:p>
       <w:pPr>
@@ -251,8 +264,14 @@
           <w:right w:val="nil"/>
           <w:between w:val="nil"/>
         </w:pBdr>
-      </w:pPr>
-      <w:r>
+        <w:rPr>
+          <w:highlight w:val="yellow"/>
+        </w:rPr>
+      </w:pPr>
+      <w:r>
+        <w:rPr>
+          <w:highlight w:val="yellow"/>
+        </w:rPr>
         <w:t>Any warehouse coverage below 50% is considered to be "Very low".</w:t>
       </w:r>
     </w:p>
@@ -269,8 +288,14 @@
           <w:right w:val="nil"/>
           <w:between w:val="nil"/>
         </w:pBdr>
-      </w:pPr>
-      <w:r>
+        <w:rPr>
+          <w:highlight w:val="yellow"/>
+        </w:rPr>
+      </w:pPr>
+      <w:r>
+        <w:rPr>
+          <w:highlight w:val="yellow"/>
+        </w:rPr>
         <w:t>When a user hovers cursor on product card a "Mark Complete" label must be shown.</w:t>
       </w:r>
     </w:p>
@@ -287,12 +312,23 @@
           <w:right w:val="nil"/>
           <w:between w:val="nil"/>
         </w:pBdr>
-      </w:pPr>
-      <w:r>
-        <w:t>After that, if user clicks on a product card, confirmation must be ask: "Are you sure you want to mark this pr</w:t>
-      </w:r>
-      <w:r>
-        <w:t>oduct as complete?"</w:t>
+        <w:rPr>
+          <w:highlight w:val="yellow"/>
+        </w:rPr>
+      </w:pPr>
+      <w:r>
+        <w:rPr>
+          <w:highlight w:val="yellow"/>
+        </w:rPr>
+        <w:t>After that, if user clicks on a product card, c</w:t>
+      </w:r>
+      <w:bookmarkStart w:id="2" w:name="_GoBack"/>
+      <w:bookmarkEnd w:id="2"/>
+      <w:r>
+        <w:rPr>
+          <w:highlight w:val="yellow"/>
+        </w:rPr>
+        <w:t>onfirmation must be ask: "Are you sure you want to mark this product as complete?"</w:t>
       </w:r>
     </w:p>
     <w:p>

</xml_diff>